<commit_message>
new files to module2_rmd1
</commit_message>
<xml_diff>
--- a/module2_rmd1.docx
+++ b/module2_rmd1.docx
@@ -7,71 +7,53 @@
         <w:pStyle w:val="Title"/>
       </w:pPr>
       <w:r>
-        <w:t xml:space="preserve">Module2-</w:t>
+        <w:t xml:space="preserve">Module</w:t>
       </w:r>
       <w:r>
         <w:t xml:space="preserve"> </w:t>
       </w:r>
       <w:r>
-        <w:t xml:space="preserve">R</w:t>
+        <w:t xml:space="preserve">2</w:t>
+      </w:r>
+    </w:p>
+    <w:p>
+      <w:pPr>
+        <w:pStyle w:val="Author"/>
+      </w:pPr>
+      <w:r>
+        <w:t xml:space="preserve">Bui</w:t>
       </w:r>
       <w:r>
         <w:t xml:space="preserve"> </w:t>
       </w:r>
       <w:r>
-        <w:t xml:space="preserve">Markdown</w:t>
+        <w:t xml:space="preserve">Le</w:t>
       </w:r>
       <w:r>
         <w:t xml:space="preserve"> </w:t>
       </w:r>
       <w:r>
-        <w:t xml:space="preserve">Document</w:t>
+        <w:t xml:space="preserve">Thanh</w:t>
       </w:r>
       <w:r>
         <w:t xml:space="preserve"> </w:t>
       </w:r>
       <w:r>
-        <w:t xml:space="preserve">1</w:t>
-      </w:r>
-    </w:p>
-    <w:p>
-      <w:pPr>
-        <w:pStyle w:val="Author"/>
-      </w:pPr>
-      <w:r>
-        <w:t xml:space="preserve">Bui</w:t>
+        <w:t xml:space="preserve">Khiet</w:t>
+      </w:r>
+    </w:p>
+    <w:p>
+      <w:pPr>
+        <w:pStyle w:val="Date"/>
+      </w:pPr>
+      <w:r>
+        <w:t xml:space="preserve">October</w:t>
       </w:r>
       <w:r>
         <w:t xml:space="preserve"> </w:t>
       </w:r>
       <w:r>
-        <w:t xml:space="preserve">Le</w:t>
-      </w:r>
-      <w:r>
-        <w:t xml:space="preserve"> </w:t>
-      </w:r>
-      <w:r>
-        <w:t xml:space="preserve">Thanh</w:t>
-      </w:r>
-      <w:r>
-        <w:t xml:space="preserve"> </w:t>
-      </w:r>
-      <w:r>
-        <w:t xml:space="preserve">Khiet</w:t>
-      </w:r>
-    </w:p>
-    <w:p>
-      <w:pPr>
-        <w:pStyle w:val="Date"/>
-      </w:pPr>
-      <w:r>
-        <w:t xml:space="preserve">October</w:t>
-      </w:r>
-      <w:r>
-        <w:t xml:space="preserve"> </w:t>
-      </w:r>
-      <w:r>
-        <w:t xml:space="preserve">16,</w:t>
+        <w:t xml:space="preserve">17,</w:t>
       </w:r>
       <w:r>
         <w:t xml:space="preserve"> </w:t>
@@ -182,9 +164,6 @@
         </w:rPr>
         <w:t xml:space="preserve">bold</w:t>
       </w:r>
-      <w:r>
-        <w:t xml:space="preserve">.</w:t>
-      </w:r>
     </w:p>
     <w:p>
       <w:pPr>
@@ -217,9 +196,6 @@
         </w:rPr>
         <w:t xml:space="preserve">italic</w:t>
       </w:r>
-      <w:r>
-        <w:t xml:space="preserve">.</w:t>
-      </w:r>
     </w:p>
     <w:p>
       <w:pPr>
@@ -249,7 +225,7 @@
         <w:pStyle w:val="BodyText"/>
       </w:pPr>
       <w:r>
-        <w:t xml:space="preserve">Here are some examples R commands:</w:t>
+        <w:t xml:space="preserve">Here are some example R commands:</w:t>
       </w:r>
     </w:p>
     <w:p>
@@ -397,7 +373,7 @@
         </w:numPr>
       </w:pPr>
       <w:r>
-        <w:t xml:space="preserve">Dinner</w:t>
+        <w:t xml:space="preserve">Diner</w:t>
       </w:r>
     </w:p>
     <w:p>
@@ -561,7 +537,7 @@
         </w:numPr>
       </w:pPr>
       <w:r>
-        <w:t xml:space="preserve">Dinner</w:t>
+        <w:t xml:space="preserve">Diner</w:t>
       </w:r>
     </w:p>
     <w:p>
@@ -613,13 +589,13 @@
         <w:pStyle w:val="BlockText"/>
       </w:pPr>
       <w:r>
-        <w:t xml:space="preserve">This is a block quote. This</w:t>
+        <w:t xml:space="preserve">This is a blockquote. This</w:t>
       </w:r>
       <w:r>
         <w:t xml:space="preserve"> </w:t>
       </w:r>
       <w:r>
-        <w:t xml:space="preserve">paragraph has two lines</w:t>
+        <w:t xml:space="preserve">paragraph has two lines.</w:t>
       </w:r>
     </w:p>
     <w:p>
@@ -632,7 +608,7 @@
         </w:numPr>
       </w:pPr>
       <w:r>
-        <w:t xml:space="preserve">This is a list inside a block quote.</w:t>
+        <w:t xml:space="preserve">This is the list inside a blockquote</w:t>
       </w:r>
     </w:p>
     <w:p>
@@ -653,7 +629,7 @@
         <w:pStyle w:val="FirstParagraph"/>
       </w:pPr>
       <w:r>
-        <w:t xml:space="preserve">Here is an example of nested blockquote:</w:t>
+        <w:t xml:space="preserve">Here is an example of a nested blockquote</w:t>
       </w:r>
     </w:p>
     <w:p>
@@ -661,22 +637,27 @@
         <w:pStyle w:val="BlockText"/>
       </w:pPr>
       <w:r>
-        <w:t xml:space="preserve">This is a block quote. This</w:t>
+        <w:t xml:space="preserve">This is a blockquote. This</w:t>
       </w:r>
       <w:r>
         <w:t xml:space="preserve"> </w:t>
       </w:r>
       <w:r>
-        <w:t xml:space="preserve">paragraph has two lines</w:t>
-      </w:r>
-    </w:p>
-    <w:p>
-      <w:pPr>
+        <w:t xml:space="preserve">paragraph has two lines.</w:t>
+      </w:r>
+    </w:p>
+    <w:p>
+      <w:pPr>
+        <w:pStyle w:val="Compact"/>
         <w:pStyle w:val="BlockText"/>
         <w:pStyle w:val="BlockText"/>
-      </w:pPr>
-      <w:r>
-        <w:t xml:space="preserve">This text is nested.</w:t>
+        <w:numPr>
+          <w:numId w:val="1014"/>
+          <w:ilvl w:val="0"/>
+        </w:numPr>
+      </w:pPr>
+      <w:r>
+        <w:t xml:space="preserve">This is the list inside a blockquote</w:t>
       </w:r>
     </w:p>
     <w:p>
@@ -1009,7 +990,7 @@
     </w:lvl>
   </w:abstractNum>
   <w:abstractNum w:abstractNumId="990">
-    <w:nsid w:val="bb990bbb"/>
+    <w:nsid w:val="71baeccd"/>
     <w:multiLevelType w:val="multilevel"/>
     <w:lvl w:ilvl="0">
       <w:numFmt w:val="bullet"/>
@@ -1090,7 +1071,7 @@
     </w:lvl>
   </w:abstractNum>
   <w:abstractNum w:abstractNumId="991">
-    <w:nsid w:val="7fee1772"/>
+    <w:nsid w:val="e72cc592"/>
     <w:multiLevelType w:val="multilevel"/>
     <w:lvl w:ilvl="0">
       <w:numFmt w:val="bullet"/>
@@ -1171,7 +1152,7 @@
     </w:lvl>
   </w:abstractNum>
   <w:abstractNum w:abstractNumId="99411">
-    <w:nsid w:val="ab6e7316"/>
+    <w:nsid w:val="899125c7"/>
     <w:multiLevelType w:val="multilevel"/>
     <w:lvl w:ilvl="0">
       <w:start w:val="1"/>
@@ -1259,7 +1240,7 @@
     </w:lvl>
   </w:abstractNum>
   <w:abstractNum w:abstractNumId="99711">
-    <w:nsid w:val="62fb7b15"/>
+    <w:nsid w:val="9b51fdf4"/>
     <w:multiLevelType w:val="multilevel"/>
     <w:lvl w:ilvl="0">
       <w:start w:val="1"/>
@@ -1347,7 +1328,7 @@
     </w:lvl>
   </w:abstractNum>
   <w:abstractNum w:abstractNumId="99511">
-    <w:nsid w:val="955a050e"/>
+    <w:nsid w:val="121b2a5a"/>
     <w:multiLevelType w:val="multilevel"/>
     <w:lvl w:ilvl="0">
       <w:start w:val="1"/>
@@ -1603,6 +1584,30 @@
     </w:lvlOverride>
   </w:num>
   <w:num w:numId="1013">
+    <w:abstractNumId w:val="99411"/>
+    <w:lvlOverride w:ilvl="0">
+      <w:startOverride w:val="1"/>
+    </w:lvlOverride>
+    <w:lvlOverride w:ilvl="1">
+      <w:startOverride w:val="1"/>
+    </w:lvlOverride>
+    <w:lvlOverride w:ilvl="2">
+      <w:startOverride w:val="1"/>
+    </w:lvlOverride>
+    <w:lvlOverride w:ilvl="3">
+      <w:startOverride w:val="1"/>
+    </w:lvlOverride>
+    <w:lvlOverride w:ilvl="4">
+      <w:startOverride w:val="1"/>
+    </w:lvlOverride>
+    <w:lvlOverride w:ilvl="5">
+      <w:startOverride w:val="1"/>
+    </w:lvlOverride>
+    <w:lvlOverride w:ilvl="6">
+      <w:startOverride w:val="1"/>
+    </w:lvlOverride>
+  </w:num>
+  <w:num w:numId="1014">
     <w:abstractNumId w:val="99411"/>
     <w:lvlOverride w:ilvl="0">
       <w:startOverride w:val="1"/>

</xml_diff>